<commit_message>
submitting this to petis wonderful
</commit_message>
<xml_diff>
--- a/PETIsWonderful/2021/abstract_submission_form_piw_2021_v3.docx
+++ b/PETIsWonderful/2021/abstract_submission_form_piw_2021_v3.docx
@@ -80,41 +80,14 @@
             <w:pPr>
               <w:rPr>
                 <w:rFonts w:ascii="Arial" w:hAnsi="Arial" w:cs="Arial"/>
-                <w:b/>
-              </w:rPr>
-            </w:pPr>
-          </w:p>
-          <w:p>
-            <w:pPr>
-              <w:rPr>
-                <w:rFonts w:ascii="Arial" w:hAnsi="Arial" w:cs="Arial"/>
-                <w:b/>
-              </w:rPr>
-            </w:pPr>
-          </w:p>
-          <w:p>
-            <w:pPr>
-              <w:rPr>
-                <w:rFonts w:ascii="Arial" w:hAnsi="Arial" w:cs="Arial"/>
-                <w:b/>
-              </w:rPr>
-            </w:pPr>
-          </w:p>
-          <w:p>
-            <w:pPr>
-              <w:rPr>
-                <w:rFonts w:ascii="Arial" w:hAnsi="Arial" w:cs="Arial"/>
-                <w:b/>
-              </w:rPr>
-            </w:pPr>
-          </w:p>
-          <w:p>
-            <w:pPr>
-              <w:rPr>
-                <w:rFonts w:ascii="Arial" w:hAnsi="Arial" w:cs="Arial"/>
-                <w:b/>
-              </w:rPr>
-            </w:pPr>
+              </w:rPr>
+            </w:pPr>
+            <w:r>
+              <w:rPr>
+                <w:rFonts w:ascii="Arial" w:hAnsi="Arial" w:cs="Arial"/>
+              </w:rPr>
+              <w:t>OpenNeuro PET: Campaign to Combat PET Data Entropy</w:t>
+            </w:r>
           </w:p>
         </w:tc>
       </w:tr>
@@ -164,41 +137,27 @@
             <w:pPr>
               <w:rPr>
                 <w:rFonts w:ascii="Arial" w:hAnsi="Arial" w:cs="Arial"/>
-                <w:b/>
-              </w:rPr>
-            </w:pPr>
-          </w:p>
-          <w:p>
-            <w:pPr>
-              <w:rPr>
-                <w:rFonts w:ascii="Arial" w:hAnsi="Arial" w:cs="Arial"/>
-                <w:b/>
-              </w:rPr>
-            </w:pPr>
-          </w:p>
-          <w:p>
-            <w:pPr>
-              <w:rPr>
-                <w:rFonts w:ascii="Arial" w:hAnsi="Arial" w:cs="Arial"/>
-                <w:b/>
-              </w:rPr>
-            </w:pPr>
-          </w:p>
-          <w:p>
-            <w:pPr>
-              <w:rPr>
-                <w:rFonts w:ascii="Arial" w:hAnsi="Arial" w:cs="Arial"/>
-                <w:b/>
-              </w:rPr>
-            </w:pPr>
-          </w:p>
-          <w:p>
-            <w:pPr>
-              <w:rPr>
-                <w:rFonts w:ascii="Arial" w:hAnsi="Arial" w:cs="Arial"/>
-                <w:b/>
-              </w:rPr>
-            </w:pPr>
+              </w:rPr>
+            </w:pPr>
+            <w:r>
+              <w:rPr>
+                <w:rFonts w:ascii="Arial" w:hAnsi="Arial" w:cs="Arial"/>
+              </w:rPr>
+              <w:t>Gitte Moos Knudsen, Robert Innis, Melanie Ganz-Bejanaminsen, Adam Thomas, Cyril Pernet, Martin Nørgaard, Douglas Greeve,</w:t>
+            </w:r>
+          </w:p>
+          <w:p>
+            <w:pPr>
+              <w:rPr>
+                <w:rFonts w:ascii="Arial" w:hAnsi="Arial" w:cs="Arial"/>
+              </w:rPr>
+            </w:pPr>
+            <w:r>
+              <w:rPr>
+                <w:rFonts w:ascii="Arial" w:hAnsi="Arial" w:cs="Arial"/>
+              </w:rPr>
+              <w:t>Russell Poldrak, Paul Wighton, Anthony Galassi</w:t>
+            </w:r>
           </w:p>
         </w:tc>
       </w:tr>
@@ -248,33 +207,14 @@
             <w:pPr>
               <w:rPr>
                 <w:rFonts w:ascii="Arial" w:hAnsi="Arial" w:cs="Arial"/>
-                <w:b/>
-              </w:rPr>
-            </w:pPr>
-          </w:p>
-          <w:p>
-            <w:pPr>
-              <w:rPr>
-                <w:rFonts w:ascii="Arial" w:hAnsi="Arial" w:cs="Arial"/>
-                <w:b/>
-              </w:rPr>
-            </w:pPr>
-          </w:p>
-          <w:p>
-            <w:pPr>
-              <w:rPr>
-                <w:rFonts w:ascii="Arial" w:hAnsi="Arial" w:cs="Arial"/>
-                <w:b/>
-              </w:rPr>
-            </w:pPr>
-          </w:p>
-          <w:p>
-            <w:pPr>
-              <w:rPr>
-                <w:rFonts w:ascii="Arial" w:hAnsi="Arial" w:cs="Arial"/>
-                <w:b/>
-              </w:rPr>
-            </w:pPr>
+              </w:rPr>
+            </w:pPr>
+            <w:r>
+              <w:rPr>
+                <w:rFonts w:ascii="Arial" w:hAnsi="Arial" w:cs="Arial"/>
+              </w:rPr>
+              <w:t>OpenNeuro PET, Stanford University, National Institutes of Health, Massachusetts General Hospital, Neurobiology Research Unit at Copenhagen University</w:t>
+            </w:r>
           </w:p>
           <w:p>
             <w:pPr>
@@ -324,97 +264,412 @@
             <w:pPr>
               <w:rPr>
                 <w:rFonts w:ascii="Arial" w:hAnsi="Arial" w:cs="Arial"/>
-                <w:b/>
-              </w:rPr>
-            </w:pPr>
-          </w:p>
-          <w:p>
-            <w:pPr>
-              <w:rPr>
-                <w:rFonts w:ascii="Arial" w:hAnsi="Arial" w:cs="Arial"/>
-                <w:b/>
-              </w:rPr>
-            </w:pPr>
-          </w:p>
-          <w:p>
-            <w:pPr>
-              <w:rPr>
-                <w:rFonts w:ascii="Arial" w:hAnsi="Arial" w:cs="Arial"/>
-                <w:b/>
-              </w:rPr>
-            </w:pPr>
-          </w:p>
-          <w:p>
-            <w:pPr>
-              <w:rPr>
-                <w:rFonts w:ascii="Arial" w:hAnsi="Arial" w:cs="Arial"/>
-                <w:b/>
-              </w:rPr>
-            </w:pPr>
-          </w:p>
-          <w:p>
-            <w:pPr>
-              <w:rPr>
-                <w:rFonts w:ascii="Arial" w:hAnsi="Arial" w:cs="Arial"/>
-                <w:b/>
-              </w:rPr>
-            </w:pPr>
-          </w:p>
-          <w:p>
-            <w:pPr>
-              <w:rPr>
-                <w:rFonts w:ascii="Arial" w:hAnsi="Arial" w:cs="Arial"/>
-                <w:b/>
-              </w:rPr>
-            </w:pPr>
-          </w:p>
-          <w:p>
-            <w:pPr>
-              <w:rPr>
-                <w:rFonts w:ascii="Arial" w:hAnsi="Arial" w:cs="Arial"/>
-                <w:b/>
-              </w:rPr>
-            </w:pPr>
-          </w:p>
-          <w:p>
-            <w:pPr>
-              <w:rPr>
-                <w:rFonts w:ascii="Arial" w:hAnsi="Arial" w:cs="Arial"/>
-                <w:b/>
-              </w:rPr>
-            </w:pPr>
-          </w:p>
-          <w:p>
-            <w:pPr>
-              <w:rPr>
-                <w:rFonts w:ascii="Arial" w:hAnsi="Arial" w:cs="Arial"/>
-                <w:b/>
-              </w:rPr>
-            </w:pPr>
-          </w:p>
-          <w:p>
-            <w:pPr>
-              <w:rPr>
-                <w:rFonts w:ascii="Arial" w:hAnsi="Arial" w:cs="Arial"/>
-                <w:b/>
-              </w:rPr>
-            </w:pPr>
-          </w:p>
-          <w:p>
-            <w:pPr>
-              <w:rPr>
-                <w:rFonts w:ascii="Arial" w:hAnsi="Arial" w:cs="Arial"/>
-                <w:b/>
-              </w:rPr>
-            </w:pPr>
-          </w:p>
-          <w:p>
-            <w:pPr>
-              <w:rPr>
-                <w:rFonts w:ascii="Arial" w:hAnsi="Arial" w:cs="Arial"/>
-                <w:b/>
-              </w:rPr>
-            </w:pPr>
+              </w:rPr>
+            </w:pPr>
+            <w:r>
+              <w:rPr>
+                <w:rFonts w:ascii="Arial" w:hAnsi="Arial" w:cs="Arial"/>
+              </w:rPr>
+              <w:t>Little standardization exists among PET Neuroimaging data; analysis tools and methods are often as unique and inaccessible as the data they are used on.</w:t>
+            </w:r>
+          </w:p>
+          <w:p>
+            <w:pPr>
+              <w:rPr>
+                <w:rFonts w:ascii="Arial" w:hAnsi="Arial" w:cs="Arial"/>
+              </w:rPr>
+            </w:pPr>
+            <w:r>
+              <w:rPr>
+                <w:rFonts w:ascii="Arial" w:hAnsi="Arial" w:cs="Arial"/>
+              </w:rPr>
+              <w:t>These factors compound deleteriously leading to irreproducibility and duplication of work within the</w:t>
+            </w:r>
+            <w:r>
+              <w:rPr>
+                <w:rFonts w:ascii="Arial" w:hAnsi="Arial" w:cs="Arial"/>
+              </w:rPr>
+              <w:t xml:space="preserve"> </w:t>
+            </w:r>
+            <w:r>
+              <w:rPr>
+                <w:rFonts w:ascii="Arial" w:hAnsi="Arial" w:cs="Arial"/>
+              </w:rPr>
+              <w:t>community.</w:t>
+            </w:r>
+          </w:p>
+          <w:p>
+            <w:pPr>
+              <w:rPr>
+                <w:rFonts w:ascii="Arial" w:hAnsi="Arial" w:cs="Arial"/>
+              </w:rPr>
+            </w:pPr>
+          </w:p>
+          <w:p>
+            <w:pPr>
+              <w:rPr>
+                <w:rFonts w:ascii="Arial" w:hAnsi="Arial" w:cs="Arial"/>
+              </w:rPr>
+            </w:pPr>
+            <w:r>
+              <w:rPr>
+                <w:rFonts w:ascii="Arial" w:hAnsi="Arial" w:cs="Arial"/>
+              </w:rPr>
+              <w:t>OpenNeuro PET (ONP) seeks to ameliorate some of these issues by introducing further standardization and a platform to share PET data.</w:t>
+            </w:r>
+            <w:r>
+              <w:rPr>
+                <w:rFonts w:ascii="Arial" w:hAnsi="Arial" w:cs="Arial"/>
+              </w:rPr>
+              <w:t xml:space="preserve"> </w:t>
+            </w:r>
+            <w:r>
+              <w:rPr>
+                <w:rFonts w:ascii="Arial" w:hAnsi="Arial" w:cs="Arial"/>
+              </w:rPr>
+              <w:t>ONP is a project built around OpenNeuro</w:t>
+            </w:r>
+            <w:r>
+              <w:rPr>
+                <w:rFonts w:ascii="Arial" w:hAnsi="Arial" w:cs="Arial"/>
+                <w:vertAlign w:val="superscript"/>
+              </w:rPr>
+              <w:t>1</w:t>
+            </w:r>
+            <w:r>
+              <w:rPr>
+                <w:rFonts w:ascii="Arial" w:hAnsi="Arial" w:cs="Arial"/>
+              </w:rPr>
+              <w:t xml:space="preserve"> and BIDS</w:t>
+            </w:r>
+            <w:r>
+              <w:rPr>
+                <w:rFonts w:ascii="Arial" w:hAnsi="Arial" w:cs="Arial"/>
+                <w:vertAlign w:val="superscript"/>
+              </w:rPr>
+              <w:t>2</w:t>
+            </w:r>
+            <w:r>
+              <w:rPr>
+                <w:rFonts w:ascii="Arial" w:hAnsi="Arial" w:cs="Arial"/>
+              </w:rPr>
+              <w:t xml:space="preserve"> </w:t>
+            </w:r>
+            <w:r>
+              <w:rPr>
+                <w:rFonts w:ascii="Arial" w:hAnsi="Arial" w:cs="Arial"/>
+              </w:rPr>
+              <w:t xml:space="preserve">that aims primarily at developing data sharing openly (CC0) or securely (DUA-GDPR) with united front-end and user-friendly tools for the BIDS based data curation of PET data.  </w:t>
+            </w:r>
+          </w:p>
+          <w:p>
+            <w:pPr>
+              <w:rPr>
+                <w:rFonts w:ascii="Arial" w:hAnsi="Arial" w:cs="Arial"/>
+              </w:rPr>
+            </w:pPr>
+          </w:p>
+          <w:p>
+            <w:pPr>
+              <w:rPr>
+                <w:rFonts w:ascii="Arial" w:hAnsi="Arial" w:cs="Arial"/>
+              </w:rPr>
+            </w:pPr>
+            <w:r>
+              <w:rPr>
+                <w:rFonts w:ascii="Arial" w:hAnsi="Arial" w:cs="Arial"/>
+              </w:rPr>
+              <w:t xml:space="preserve">To support this effort ONP has integrated PET into the BIDS standard and is </w:t>
+            </w:r>
+          </w:p>
+          <w:p>
+            <w:pPr>
+              <w:rPr>
+                <w:rFonts w:ascii="Arial" w:hAnsi="Arial" w:cs="Arial"/>
+              </w:rPr>
+            </w:pPr>
+            <w:r>
+              <w:rPr>
+                <w:rFonts w:ascii="Arial" w:hAnsi="Arial" w:cs="Arial"/>
+              </w:rPr>
+              <w:t>conducting further work to introduce PET Pre-processing derivatives into the standard with BEP023. Additionally, ONP has contributed software to validate BIDS formatted PET data with the BIDS Validator</w:t>
+            </w:r>
+            <w:r>
+              <w:rPr>
+                <w:rFonts w:ascii="Arial" w:hAnsi="Arial" w:cs="Arial"/>
+                <w:vertAlign w:val="superscript"/>
+              </w:rPr>
+              <w:t>5</w:t>
+            </w:r>
+            <w:r>
+              <w:rPr>
+                <w:rFonts w:ascii="Arial" w:hAnsi="Arial" w:cs="Arial"/>
+              </w:rPr>
+              <w:t xml:space="preserve"> and has developed PET Neuroimaging and metadata conversion software</w:t>
+            </w:r>
+            <w:r>
+              <w:rPr>
+                <w:rFonts w:ascii="Arial" w:hAnsi="Arial" w:cs="Arial"/>
+                <w:vertAlign w:val="superscript"/>
+              </w:rPr>
+              <w:t>6</w:t>
+            </w:r>
+            <w:r>
+              <w:rPr>
+                <w:rFonts w:ascii="Arial" w:hAnsi="Arial" w:cs="Arial"/>
+              </w:rPr>
+              <w:t xml:space="preserve"> from image and tabular</w:t>
+            </w:r>
+            <w:r>
+              <w:rPr>
+                <w:rFonts w:ascii="Arial" w:hAnsi="Arial" w:cs="Arial"/>
+              </w:rPr>
+              <w:t xml:space="preserve"> </w:t>
+            </w:r>
+            <w:r>
+              <w:rPr>
+                <w:rFonts w:ascii="Arial" w:hAnsi="Arial" w:cs="Arial"/>
+              </w:rPr>
+              <w:t>formats such as DICOM, ECAT, csv, and xlsx into BIDS.</w:t>
+            </w:r>
+          </w:p>
+          <w:p>
+            <w:pPr>
+              <w:rPr>
+                <w:rFonts w:ascii="Arial" w:hAnsi="Arial" w:cs="Arial"/>
+              </w:rPr>
+            </w:pPr>
+          </w:p>
+          <w:p>
+            <w:pPr>
+              <w:rPr>
+                <w:rFonts w:ascii="Arial" w:hAnsi="Arial" w:cs="Arial"/>
+              </w:rPr>
+            </w:pPr>
+            <w:r>
+              <w:rPr>
+                <w:rFonts w:ascii="Arial" w:hAnsi="Arial" w:cs="Arial"/>
+              </w:rPr>
+              <w:t>ONP continues to work on updating OpenNeuro.org to better support PET and is working with popular Neuroimaging libraries such as Nibabel</w:t>
+            </w:r>
+            <w:r>
+              <w:rPr>
+                <w:rFonts w:ascii="Arial" w:hAnsi="Arial" w:cs="Arial"/>
+                <w:vertAlign w:val="superscript"/>
+              </w:rPr>
+              <w:t>3</w:t>
+            </w:r>
+            <w:r>
+              <w:rPr>
+                <w:rFonts w:ascii="Arial" w:hAnsi="Arial" w:cs="Arial"/>
+              </w:rPr>
+              <w:t xml:space="preserve"> and PetSurfer</w:t>
+            </w:r>
+            <w:r>
+              <w:rPr>
+                <w:rFonts w:ascii="Arial" w:hAnsi="Arial" w:cs="Arial"/>
+                <w:vertAlign w:val="superscript"/>
+              </w:rPr>
+              <w:t>4</w:t>
+            </w:r>
+            <w:r>
+              <w:rPr>
+                <w:rFonts w:ascii="Arial" w:hAnsi="Arial" w:cs="Arial"/>
+              </w:rPr>
+              <w:t xml:space="preserve"> to</w:t>
+            </w:r>
+            <w:r>
+              <w:rPr>
+                <w:rFonts w:ascii="Arial" w:hAnsi="Arial" w:cs="Arial"/>
+              </w:rPr>
+              <w:t xml:space="preserve"> b</w:t>
+            </w:r>
+            <w:r>
+              <w:rPr>
+                <w:rFonts w:ascii="Arial" w:hAnsi="Arial" w:cs="Arial"/>
+              </w:rPr>
+              <w:t>etter support PET both</w:t>
+            </w:r>
+            <w:r>
+              <w:rPr>
+                <w:rFonts w:ascii="Arial" w:hAnsi="Arial" w:cs="Arial"/>
+              </w:rPr>
+              <w:t xml:space="preserve"> </w:t>
+            </w:r>
+            <w:r>
+              <w:rPr>
+                <w:rFonts w:ascii="Arial" w:hAnsi="Arial" w:cs="Arial"/>
+              </w:rPr>
+              <w:t>within and outside of the PET BIDS standard.</w:t>
+            </w:r>
+          </w:p>
+          <w:p>
+            <w:pPr>
+              <w:rPr>
+                <w:rFonts w:ascii="Menlo" w:hAnsi="Menlo" w:cs="Menlo"/>
+                <w:color w:val="D4D4D4"/>
+                <w:sz w:val="18"/>
+                <w:szCs w:val="18"/>
+              </w:rPr>
+            </w:pPr>
+          </w:p>
+          <w:p>
+            <w:pPr>
+              <w:rPr>
+                <w:rFonts w:ascii="Arial" w:hAnsi="Arial" w:cs="Arial"/>
+              </w:rPr>
+            </w:pPr>
+            <w:r>
+              <w:rPr>
+                <w:rFonts w:ascii="Arial" w:hAnsi="Arial" w:cs="Arial"/>
+              </w:rPr>
+              <w:t>Sources</w:t>
+            </w:r>
+          </w:p>
+          <w:p>
+            <w:pPr>
+              <w:rPr>
+                <w:rFonts w:ascii="Arial" w:hAnsi="Arial" w:cs="Arial"/>
+              </w:rPr>
+            </w:pPr>
+          </w:p>
+          <w:p>
+            <w:pPr>
+              <w:rPr>
+                <w:rFonts w:ascii="Arial" w:hAnsi="Arial" w:cs="Arial"/>
+              </w:rPr>
+            </w:pPr>
+            <w:r>
+              <w:rPr>
+                <w:rFonts w:ascii="Arial" w:hAnsi="Arial" w:cs="Arial"/>
+              </w:rPr>
+              <w:t xml:space="preserve">1) </w:t>
+            </w:r>
+            <w:hyperlink r:id="rId7" w:history="1">
+              <w:r>
+                <w:rPr>
+                  <w:rStyle w:val="Hyperlink"/>
+                  <w:rFonts w:ascii="Arial" w:hAnsi="Arial" w:cs="Arial"/>
+                </w:rPr>
+                <w:t>OpenNeuro</w:t>
+              </w:r>
+            </w:hyperlink>
+          </w:p>
+          <w:p>
+            <w:pPr>
+              <w:rPr>
+                <w:rFonts w:ascii="Arial" w:hAnsi="Arial" w:cs="Arial"/>
+              </w:rPr>
+            </w:pPr>
+            <w:r>
+              <w:rPr>
+                <w:rFonts w:ascii="Arial" w:hAnsi="Arial" w:cs="Arial"/>
+              </w:rPr>
+              <w:t xml:space="preserve">2) </w:t>
+            </w:r>
+            <w:hyperlink r:id="rId8" w:history="1">
+              <w:r>
+                <w:rPr>
+                  <w:rStyle w:val="Hyperlink"/>
+                  <w:rFonts w:ascii="Arial" w:hAnsi="Arial" w:cs="Arial"/>
+                </w:rPr>
+                <w:t>BIDS</w:t>
+              </w:r>
+            </w:hyperlink>
+          </w:p>
+          <w:p>
+            <w:pPr>
+              <w:rPr>
+                <w:rFonts w:ascii="Arial" w:hAnsi="Arial" w:cs="Arial"/>
+              </w:rPr>
+            </w:pPr>
+            <w:r>
+              <w:rPr>
+                <w:rFonts w:ascii="Arial" w:hAnsi="Arial" w:cs="Arial"/>
+              </w:rPr>
+              <w:t xml:space="preserve">3) </w:t>
+            </w:r>
+            <w:hyperlink r:id="rId9" w:history="1">
+              <w:r>
+                <w:rPr>
+                  <w:rStyle w:val="Hyperlink"/>
+                  <w:rFonts w:ascii="Arial" w:hAnsi="Arial" w:cs="Arial"/>
+                </w:rPr>
+                <w:t>Nibabel</w:t>
+              </w:r>
+            </w:hyperlink>
+          </w:p>
+          <w:p>
+            <w:pPr>
+              <w:rPr>
+                <w:rFonts w:ascii="Arial" w:hAnsi="Arial" w:cs="Arial"/>
+              </w:rPr>
+            </w:pPr>
+            <w:r>
+              <w:rPr>
+                <w:rFonts w:ascii="Arial" w:hAnsi="Arial" w:cs="Arial"/>
+              </w:rPr>
+              <w:t xml:space="preserve">4) </w:t>
+            </w:r>
+            <w:hyperlink r:id="rId10" w:history="1">
+              <w:r>
+                <w:rPr>
+                  <w:rStyle w:val="Hyperlink"/>
+                  <w:rFonts w:ascii="Arial" w:hAnsi="Arial" w:cs="Arial"/>
+                </w:rPr>
+                <w:t>PetSurfer</w:t>
+              </w:r>
+            </w:hyperlink>
+            <w:r>
+              <w:rPr>
+                <w:rFonts w:ascii="Arial" w:hAnsi="Arial" w:cs="Arial"/>
+              </w:rPr>
+              <w:t xml:space="preserve"> </w:t>
+            </w:r>
+          </w:p>
+          <w:p>
+            <w:pPr>
+              <w:rPr>
+                <w:rFonts w:ascii="Arial" w:hAnsi="Arial" w:cs="Arial"/>
+              </w:rPr>
+            </w:pPr>
+            <w:r>
+              <w:rPr>
+                <w:rFonts w:ascii="Arial" w:hAnsi="Arial" w:cs="Arial"/>
+              </w:rPr>
+              <w:t xml:space="preserve">5) </w:t>
+            </w:r>
+            <w:hyperlink r:id="rId11" w:history="1">
+              <w:r>
+                <w:rPr>
+                  <w:rStyle w:val="Hyperlink"/>
+                  <w:rFonts w:ascii="Arial" w:hAnsi="Arial" w:cs="Arial"/>
+                </w:rPr>
+                <w:t>BIDS Validator</w:t>
+              </w:r>
+            </w:hyperlink>
+          </w:p>
+          <w:p>
+            <w:pPr>
+              <w:rPr>
+                <w:rFonts w:ascii="Arial" w:hAnsi="Arial" w:cs="Arial"/>
+              </w:rPr>
+            </w:pPr>
+            <w:r>
+              <w:rPr>
+                <w:rFonts w:ascii="Arial" w:hAnsi="Arial" w:cs="Arial"/>
+              </w:rPr>
+              <w:t xml:space="preserve">6) </w:t>
+            </w:r>
+            <w:hyperlink r:id="rId12" w:history="1">
+              <w:r>
+                <w:rPr>
+                  <w:rStyle w:val="Hyperlink"/>
+                  <w:rFonts w:ascii="Arial" w:hAnsi="Arial" w:cs="Arial"/>
+                </w:rPr>
+                <w:t>Converters</w:t>
+              </w:r>
+            </w:hyperlink>
           </w:p>
           <w:p>
             <w:pPr>
@@ -643,7 +898,7 @@
         </w:rPr>
         <w:t xml:space="preserve">to: </w:t>
       </w:r>
-      <w:hyperlink r:id="rId7" w:history="1">
+      <w:hyperlink r:id="rId13" w:history="1">
         <w:r>
           <w:rPr>
             <w:rStyle w:val="Hyperlink"/>
@@ -759,21 +1014,6 @@
           <w:b/>
         </w:rPr>
       </w:pPr>
-    </w:p>
-    <w:p>
-      <w:pPr>
-        <w:rPr>
-          <w:rFonts w:ascii="Arial" w:hAnsi="Arial" w:cs="Arial"/>
-          <w:b/>
-        </w:rPr>
-      </w:pPr>
-      <w:r>
-        <w:rPr>
-          <w:rFonts w:ascii="Arial" w:hAnsi="Arial" w:cs="Arial"/>
-          <w:b/>
-        </w:rPr>
-        <w:br w:type="page"/>
-      </w:r>
     </w:p>
     <w:p>
       <w:pPr>
@@ -1926,6 +2166,7 @@
     <w:lsdException w:name="HTML Sample" w:semiHidden="1" w:unhideWhenUsed="1"/>
     <w:lsdException w:name="HTML Typewriter" w:semiHidden="1" w:unhideWhenUsed="1"/>
     <w:lsdException w:name="HTML Variable" w:semiHidden="1" w:unhideWhenUsed="1"/>
+    <w:lsdException w:name="Normal Table" w:semiHidden="1" w:unhideWhenUsed="1"/>
     <w:lsdException w:name="annotation subject" w:semiHidden="1" w:unhideWhenUsed="1"/>
     <w:lsdException w:name="No List" w:semiHidden="1" w:unhideWhenUsed="1"/>
     <w:lsdException w:name="Outline List 1" w:semiHidden="1" w:unhideWhenUsed="1"/>
@@ -1968,8 +2209,11 @@
     <w:lsdException w:name="Table Contemporary" w:semiHidden="1" w:unhideWhenUsed="1"/>
     <w:lsdException w:name="Table Elegant" w:semiHidden="1" w:unhideWhenUsed="1"/>
     <w:lsdException w:name="Table Professional" w:semiHidden="1" w:unhideWhenUsed="1"/>
+    <w:lsdException w:name="Table Subtle 1" w:semiHidden="1" w:unhideWhenUsed="1"/>
     <w:lsdException w:name="Table Subtle 2" w:semiHidden="1" w:unhideWhenUsed="1"/>
     <w:lsdException w:name="Table Web 1" w:semiHidden="1" w:unhideWhenUsed="1"/>
+    <w:lsdException w:name="Table Web 2" w:semiHidden="1" w:unhideWhenUsed="1"/>
+    <w:lsdException w:name="Table Web 3" w:semiHidden="1" w:unhideWhenUsed="1"/>
     <w:lsdException w:name="Balloon Text" w:semiHidden="1" w:unhideWhenUsed="1"/>
     <w:lsdException w:name="Table Grid" w:uiPriority="39"/>
     <w:lsdException w:name="Table Theme" w:semiHidden="1" w:unhideWhenUsed="1"/>
@@ -2201,7 +2445,6 @@
   <w:style w:type="character" w:default="1" w:styleId="DefaultParagraphFont">
     <w:name w:val="Default Paragraph Font"/>
     <w:uiPriority w:val="1"/>
-    <w:semiHidden/>
     <w:unhideWhenUsed/>
   </w:style>
   <w:style w:type="table" w:default="1" w:styleId="TableNormal">
@@ -2337,6 +2580,30 @@
     <w:rsid w:val="002F204C"/>
     <w:rPr>
       <w:color w:val="0563C1" w:themeColor="hyperlink"/>
+      <w:u w:val="single"/>
+    </w:rPr>
+  </w:style>
+  <w:style w:type="character" w:styleId="UnresolvedMention">
+    <w:name w:val="Unresolved Mention"/>
+    <w:basedOn w:val="DefaultParagraphFont"/>
+    <w:uiPriority w:val="99"/>
+    <w:semiHidden/>
+    <w:unhideWhenUsed/>
+    <w:rsid w:val="006E329E"/>
+    <w:rPr>
+      <w:color w:val="605E5C"/>
+      <w:shd w:val="clear" w:color="auto" w:fill="E1DFDD"/>
+    </w:rPr>
+  </w:style>
+  <w:style w:type="character" w:styleId="FollowedHyperlink">
+    <w:name w:val="FollowedHyperlink"/>
+    <w:basedOn w:val="DefaultParagraphFont"/>
+    <w:uiPriority w:val="99"/>
+    <w:semiHidden/>
+    <w:unhideWhenUsed/>
+    <w:rsid w:val="00E87AA3"/>
+    <w:rPr>
+      <w:color w:val="954F72" w:themeColor="followedHyperlink"/>
       <w:u w:val="single"/>
     </w:rPr>
   </w:style>

</xml_diff>

<commit_message>
moved Melanie's changes in Generic/Abstracts/submission_abstract.md into PETisWonderful/2021/PETIsWonderful_abstract.md and applied changes and recommendations to docx version
</commit_message>
<xml_diff>
--- a/PETIsWonderful/2021/abstract_submission_form_piw_2021_v3.docx
+++ b/PETIsWonderful/2021/abstract_submission_form_piw_2021_v3.docx
@@ -139,51 +139,6 @@
                 <w:rFonts w:ascii="Arial" w:hAnsi="Arial" w:cs="Arial"/>
               </w:rPr>
             </w:pPr>
-            <w:r>
-              <w:rPr>
-                <w:rFonts w:ascii="Arial" w:hAnsi="Arial" w:cs="Arial"/>
-              </w:rPr>
-              <w:t>Gitte Moos Knudsen, Robert Innis, Melanie Ganz-</w:t>
-            </w:r>
-            <w:proofErr w:type="spellStart"/>
-            <w:r>
-              <w:rPr>
-                <w:rFonts w:ascii="Arial" w:hAnsi="Arial" w:cs="Arial"/>
-              </w:rPr>
-              <w:t>Be</w:t>
-            </w:r>
-            <w:r>
-              <w:rPr>
-                <w:rFonts w:ascii="Arial" w:hAnsi="Arial" w:cs="Arial"/>
-              </w:rPr>
-              <w:t>nj</w:t>
-            </w:r>
-            <w:r>
-              <w:rPr>
-                <w:rFonts w:ascii="Arial" w:hAnsi="Arial" w:cs="Arial"/>
-              </w:rPr>
-              <w:t>aminsen</w:t>
-            </w:r>
-            <w:proofErr w:type="spellEnd"/>
-            <w:r>
-              <w:rPr>
-                <w:rFonts w:ascii="Arial" w:hAnsi="Arial" w:cs="Arial"/>
-              </w:rPr>
-              <w:t>, Adam Thomas, Cyril Pernet, Martin Nørgaard, Douglas Greeve,</w:t>
-            </w:r>
-          </w:p>
-          <w:p>
-            <w:pPr>
-              <w:rPr>
-                <w:rFonts w:ascii="Arial" w:hAnsi="Arial" w:cs="Arial"/>
-              </w:rPr>
-            </w:pPr>
-            <w:r>
-              <w:rPr>
-                <w:rFonts w:ascii="Arial" w:hAnsi="Arial" w:cs="Arial"/>
-              </w:rPr>
-              <w:t>Russel Poldrak, Paul Wighton, Anthony Galassi</w:t>
-            </w:r>
           </w:p>
         </w:tc>
       </w:tr>
@@ -287,518 +242,326 @@
             <w:tcW w:w="8476" w:type="dxa"/>
           </w:tcPr>
           <w:p>
-            <w:pPr>
-              <w:rPr>
-                <w:rFonts w:ascii="Arial" w:hAnsi="Arial" w:cs="Arial"/>
-              </w:rPr>
-            </w:pPr>
-            <w:r>
-              <w:rPr>
-                <w:rFonts w:ascii="Arial" w:hAnsi="Arial" w:cs="Arial"/>
-              </w:rPr>
-              <w:t>Little standardization exists among PET Neuroimaging data; analysis tools and methods are often as unique and inaccessible as the data they are used on.</w:t>
-            </w:r>
-          </w:p>
-          <w:p>
-            <w:pPr>
-              <w:rPr>
-                <w:rFonts w:ascii="Arial" w:hAnsi="Arial" w:cs="Arial"/>
-              </w:rPr>
-            </w:pPr>
-            <w:r>
-              <w:rPr>
-                <w:rFonts w:ascii="Arial" w:hAnsi="Arial" w:cs="Arial"/>
-              </w:rPr>
-              <w:t>These factors compound deleteriously leading to irreproducibility and duplication of work within the</w:t>
-            </w:r>
-            <w:r>
-              <w:rPr>
-                <w:rFonts w:ascii="Arial" w:hAnsi="Arial" w:cs="Arial"/>
-              </w:rPr>
+            <w:r>
+              <w:t xml:space="preserve">At present there exists little standardization between/within PET neuroimaging data produced by researchers; analysis tools and methods are often as unique and inaccessible as the data they are used on. This can lead to irreproducibility and duplication of work within the community. Two notable efforts towards data standardization within the general neuroimaging community have been the development of the BIDS standard and, more specifically to PET, the publishing of the "Consensus Nomenclature for in </w:t>
+            </w:r>
+          </w:p>
+          <w:p>
+            <w:r>
+              <w:t xml:space="preserve">vivo Imaging of Reversibly Binding Radioligands" by Innis et. al. [1]. </w:t>
+            </w:r>
+          </w:p>
+          <w:p/>
+          <w:p>
+            <w:proofErr w:type="spellStart"/>
+            <w:r>
+              <w:t>OpenNeuroPET</w:t>
+            </w:r>
+            <w:proofErr w:type="spellEnd"/>
+            <w:r>
+              <w:t xml:space="preserve"> builds off the </w:t>
+            </w:r>
+            <w:proofErr w:type="gramStart"/>
+            <w:r>
+              <w:t>aforementioned efforts</w:t>
+            </w:r>
+            <w:proofErr w:type="gramEnd"/>
+            <w:r>
+              <w:t xml:space="preserve"> and seeks to introduce a data standard for and a platform to share and distribute PET Neuroimaging data. The data standard utilized in </w:t>
+            </w:r>
+            <w:proofErr w:type="spellStart"/>
+            <w:r>
+              <w:t>OpenNeuroPET</w:t>
+            </w:r>
+            <w:proofErr w:type="spellEnd"/>
+            <w:r>
+              <w:t xml:space="preserve"> is built around the Brain Imaging Data Standard (BIDS) [2] and specifically customized for PET data [3]. The OpenNeuro platform [4] serves as </w:t>
+            </w:r>
+            <w:proofErr w:type="spellStart"/>
+            <w:r>
+              <w:t>insipration for</w:t>
+            </w:r>
+            <w:proofErr w:type="spellEnd"/>
+            <w:r>
+              <w:t xml:space="preserve"> the data sharing aspect. It aims at developing data sharing openly (CC0) with a united front-end and </w:t>
+            </w:r>
+            <w:proofErr w:type="gramStart"/>
+            <w:r>
+              <w:t>user friendly</w:t>
+            </w:r>
+            <w:proofErr w:type="gramEnd"/>
+            <w:r>
+              <w:t xml:space="preserve"> tools for the BIDS based data curation of data. </w:t>
+            </w:r>
+            <w:proofErr w:type="spellStart"/>
+            <w:r>
+              <w:t>OpenNeuroPET</w:t>
+            </w:r>
+            <w:proofErr w:type="spellEnd"/>
+            <w:r>
+              <w:t xml:space="preserve"> extends </w:t>
+            </w:r>
+            <w:proofErr w:type="spellStart"/>
+            <w:r>
+              <w:t>OpenNeuro's</w:t>
+            </w:r>
+            <w:proofErr w:type="spellEnd"/>
+            <w:r>
+              <w:t xml:space="preserve"> data sharing aspect to include curation of multimodal and specifically PET data as well as to add a secure data sharing feature (GDPR-DUA) in order to enable access to data that </w:t>
+            </w:r>
+            <w:proofErr w:type="spellStart"/>
+            <w:r>
+              <w:t>can not</w:t>
+            </w:r>
+            <w:proofErr w:type="spellEnd"/>
+            <w:r>
+              <w:t xml:space="preserve"> be shared openly.</w:t>
+            </w:r>
+          </w:p>
+          <w:p/>
+          <w:p>
+            <w:proofErr w:type="spellStart"/>
+            <w:r>
+              <w:t>OpenNeuroPET</w:t>
+            </w:r>
+            <w:proofErr w:type="spellEnd"/>
+            <w:r>
+              <w:t xml:space="preserve"> is currently introducing PET </w:t>
+            </w:r>
+            <w:proofErr w:type="spellStart"/>
+            <w:r>
+              <w:t>Preprocessing</w:t>
+            </w:r>
+            <w:proofErr w:type="spellEnd"/>
+            <w:r>
+              <w:t xml:space="preserve"> derivatives into the BIDS standard with BEP 023 [5]. Additionally, </w:t>
+            </w:r>
+            <w:proofErr w:type="spellStart"/>
+            <w:r>
+              <w:t>OpenNeuroPET</w:t>
+            </w:r>
+            <w:proofErr w:type="spellEnd"/>
+            <w:r>
+              <w:t xml:space="preserve"> has developed PET Neuroimaging and metadata conversion software from image and tabular formats such as DICOM, ECAT, csv, and xlsx into BIDS compliant formats with </w:t>
+            </w:r>
+            <w:proofErr w:type="spellStart"/>
+            <w:r>
+              <w:t>Matlab</w:t>
+            </w:r>
+            <w:proofErr w:type="spellEnd"/>
+            <w:r>
+              <w:t xml:space="preserve"> and Python [6].</w:t>
+            </w:r>
+          </w:p>
+          <w:p/>
+          <w:p>
+            <w:proofErr w:type="spellStart"/>
+            <w:r>
+              <w:t>OpenNeuroPET</w:t>
+            </w:r>
+            <w:proofErr w:type="spellEnd"/>
+            <w:r>
+              <w:t xml:space="preserve"> continues to work on improving OpenNeuro.org to better support PET, and is working with popular neuroimaging libraries, such as Nibabel and </w:t>
+            </w:r>
+            <w:proofErr w:type="spellStart"/>
+            <w:r>
+              <w:t>Freesurfer</w:t>
+            </w:r>
+            <w:proofErr w:type="spellEnd"/>
+            <w:r>
+              <w:t xml:space="preserve"> (via PetSurfer), to better support PET both within and outside of the PET BIDS standard. Simultaneously, </w:t>
+            </w:r>
+            <w:proofErr w:type="spellStart"/>
+            <w:r>
+              <w:t>OpenNeuroPET</w:t>
+            </w:r>
+            <w:proofErr w:type="spellEnd"/>
+            <w:r>
+              <w:t xml:space="preserve"> is seeking and </w:t>
+            </w:r>
+            <w:proofErr w:type="spellStart"/>
+            <w:r>
+              <w:t>solicating</w:t>
+            </w:r>
+            <w:proofErr w:type="spellEnd"/>
+            <w:r>
+              <w:t xml:space="preserve"> PET experts to educate and collaborate with in these efforts</w:t>
+            </w:r>
+          </w:p>
+          <w:p/>
+          <w:p/>
+          <w:p>
+            <w:r>
+              <w:t>References</w:t>
+            </w:r>
+          </w:p>
+          <w:p/>
+          <w:p>
+            <w:r>
+              <w:t xml:space="preserve">[1] Innis RB, Cunningham VJ, </w:t>
+            </w:r>
+            <w:proofErr w:type="spellStart"/>
+            <w:r>
+              <w:t>Delforge</w:t>
+            </w:r>
+            <w:proofErr w:type="spellEnd"/>
+            <w:r>
+              <w:t xml:space="preserve"> J, Fujita M, </w:t>
+            </w:r>
+            <w:proofErr w:type="spellStart"/>
+            <w:r>
+              <w:t>Gjedde</w:t>
+            </w:r>
+            <w:proofErr w:type="spellEnd"/>
+            <w:r>
+              <w:t xml:space="preserve"> A, Gunn RN, Holden J, Houle S, Huang SC, </w:t>
+            </w:r>
+            <w:proofErr w:type="spellStart"/>
+            <w:r>
+              <w:t>Ichise</w:t>
+            </w:r>
+            <w:proofErr w:type="spellEnd"/>
+            <w:r>
+              <w:t xml:space="preserve"> M, Iida H. Consensus nomenclature for in vivo imaging of reversibly binding radioligands. Journal of Cerebral Blood Flow &amp; Metabolism. 2007 Sep;27(9):1533-9.</w:t>
+            </w:r>
+          </w:p>
+          <w:p/>
+          <w:p>
+            <w:r>
+              <w:t xml:space="preserve">[2] </w:t>
+            </w:r>
+            <w:proofErr w:type="spellStart"/>
+            <w:r>
+              <w:t>Gorgolewski</w:t>
+            </w:r>
+            <w:proofErr w:type="spellEnd"/>
+            <w:r>
+              <w:t xml:space="preserve"> KJ, Auer T, Calhoun VD, Craddock RC, Das S, Duff EP, </w:t>
+            </w:r>
+            <w:proofErr w:type="spellStart"/>
+            <w:r>
+              <w:t>Flandin</w:t>
+            </w:r>
+            <w:proofErr w:type="spellEnd"/>
+            <w:r>
+              <w:t xml:space="preserve"> G, Ghosh SS, </w:t>
+            </w:r>
+            <w:proofErr w:type="spellStart"/>
+            <w:r>
+              <w:t>Glatard</w:t>
+            </w:r>
+            <w:proofErr w:type="spellEnd"/>
+            <w:r>
+              <w:t xml:space="preserve"> T, </w:t>
+            </w:r>
+            <w:proofErr w:type="spellStart"/>
+            <w:r>
+              <w:t>Halchenko</w:t>
+            </w:r>
+            <w:proofErr w:type="spellEnd"/>
+            <w:r>
+              <w:t xml:space="preserve"> YO, </w:t>
+            </w:r>
+            <w:proofErr w:type="spellStart"/>
+            <w:r>
+              <w:t>Handwerker</w:t>
+            </w:r>
+            <w:proofErr w:type="spellEnd"/>
+            <w:r>
+              <w:t xml:space="preserve"> DA. The brain imaging data structure, a format for organizing and describing outputs of neuroimaging experiments. Scientific data. 2016 Jun 21;3(1):1-9.</w:t>
+            </w:r>
+          </w:p>
+          <w:p/>
+          <w:p>
+            <w:r>
+              <w:t xml:space="preserve">[3] Norgaard M, Matheson GJ, Hansen HD, Thomas AG, Searle G, Rizzo G, Veronese M, </w:t>
+            </w:r>
+            <w:proofErr w:type="spellStart"/>
+            <w:r>
+              <w:t>Giacomel</w:t>
+            </w:r>
+            <w:proofErr w:type="spellEnd"/>
+            <w:r>
+              <w:t xml:space="preserve"> A, </w:t>
+            </w:r>
+            <w:proofErr w:type="spellStart"/>
+            <w:r>
+              <w:t>Yaqub</w:t>
+            </w:r>
+            <w:proofErr w:type="spellEnd"/>
+            <w:r>
+              <w:t xml:space="preserve"> M, </w:t>
+            </w:r>
+            <w:proofErr w:type="spellStart"/>
+            <w:r>
+              <w:t>Tonietto</w:t>
+            </w:r>
+            <w:proofErr w:type="spellEnd"/>
+            <w:r>
+              <w:t xml:space="preserve"> M, </w:t>
+            </w:r>
+            <w:proofErr w:type="spellStart"/>
+            <w:r>
+              <w:t>Funck</w:t>
+            </w:r>
+            <w:proofErr w:type="spellEnd"/>
+            <w:r>
+              <w:t xml:space="preserve"> T. PET-BIDS, an extension to the brain imaging data structure for positron emission tomography. </w:t>
+            </w:r>
+            <w:proofErr w:type="spellStart"/>
+            <w:r>
+              <w:t>bioRxiv</w:t>
+            </w:r>
+            <w:proofErr w:type="spellEnd"/>
+            <w:r>
+              <w:t>. 2021 Jan 1.</w:t>
+            </w:r>
+          </w:p>
+          <w:p/>
+          <w:p>
+            <w:r>
+              <w:t xml:space="preserve">[4] </w:t>
+            </w:r>
+            <w:proofErr w:type="spellStart"/>
+            <w:r>
+              <w:t>Gorgolewski</w:t>
+            </w:r>
+            <w:proofErr w:type="spellEnd"/>
+            <w:r>
+              <w:t xml:space="preserve"> K, Esteban O, Schaefer G, </w:t>
+            </w:r>
+            <w:proofErr w:type="spellStart"/>
+            <w:r>
+              <w:t>Wandell</w:t>
+            </w:r>
+            <w:proofErr w:type="spellEnd"/>
+            <w:r>
+              <w:t xml:space="preserve"> B, </w:t>
+            </w:r>
+            <w:proofErr w:type="spellStart"/>
+            <w:r>
+              <w:t>Poldrack</w:t>
+            </w:r>
+            <w:proofErr w:type="spellEnd"/>
+            <w:r>
+              <w:t xml:space="preserve"> R. OpenNeuro—a free online platform for sharing and analysis of neuroimaging data. Organization for human brain mapping. Vancouver, Canada. 2017 Jun;1677(2).</w:t>
+            </w:r>
+          </w:p>
+          <w:p/>
+          <w:p>
+            <w:r>
+              <w:t xml:space="preserve"> [5] https://bids.neuroimaging.io/bep023</w:t>
+            </w:r>
+          </w:p>
+          <w:p>
+            <w:r>
               <w:t xml:space="preserve"> </w:t>
             </w:r>
-            <w:r>
-              <w:rPr>
-                <w:rFonts w:ascii="Arial" w:hAnsi="Arial" w:cs="Arial"/>
-              </w:rPr>
-              <w:t>community.</w:t>
-            </w:r>
-          </w:p>
-          <w:p>
-            <w:pPr>
-              <w:rPr>
-                <w:rFonts w:ascii="Arial" w:hAnsi="Arial" w:cs="Arial"/>
-              </w:rPr>
-            </w:pPr>
-          </w:p>
-          <w:p>
-            <w:pPr>
-              <w:rPr>
-                <w:rFonts w:ascii="Arial" w:hAnsi="Arial" w:cs="Arial"/>
-              </w:rPr>
-            </w:pPr>
-            <w:r>
-              <w:rPr>
-                <w:rFonts w:ascii="Arial" w:hAnsi="Arial" w:cs="Arial"/>
-              </w:rPr>
-              <w:t>OpenNeuro PET (ONP) seeks to ameliorate some of these issues by introducing further standardization and a platform to share PET data.</w:t>
-            </w:r>
-            <w:r>
-              <w:rPr>
-                <w:rFonts w:ascii="Arial" w:hAnsi="Arial" w:cs="Arial"/>
-              </w:rPr>
-              <w:t xml:space="preserve"> </w:t>
-            </w:r>
-            <w:r>
-              <w:rPr>
-                <w:rFonts w:ascii="Arial" w:hAnsi="Arial" w:cs="Arial"/>
-              </w:rPr>
-              <w:t>ONP is a project built around OpenNeuro</w:t>
-            </w:r>
-            <w:r>
-              <w:rPr>
-                <w:rFonts w:ascii="Arial" w:hAnsi="Arial" w:cs="Arial"/>
-                <w:vertAlign w:val="superscript"/>
-              </w:rPr>
-              <w:t>1</w:t>
-            </w:r>
-            <w:r>
-              <w:rPr>
-                <w:rFonts w:ascii="Arial" w:hAnsi="Arial" w:cs="Arial"/>
-              </w:rPr>
-              <w:t xml:space="preserve"> and BIDS</w:t>
-            </w:r>
-            <w:r>
-              <w:rPr>
-                <w:rFonts w:ascii="Arial" w:hAnsi="Arial" w:cs="Arial"/>
-                <w:vertAlign w:val="superscript"/>
-              </w:rPr>
-              <w:t>2</w:t>
-            </w:r>
-            <w:r>
-              <w:rPr>
-                <w:rFonts w:ascii="Arial" w:hAnsi="Arial" w:cs="Arial"/>
-              </w:rPr>
-              <w:t xml:space="preserve"> </w:t>
-            </w:r>
-            <w:r>
-              <w:rPr>
-                <w:rFonts w:ascii="Arial" w:hAnsi="Arial" w:cs="Arial"/>
-              </w:rPr>
-              <w:t xml:space="preserve">that aims primarily at developing data sharing openly (CC0) or securely (DUA-GDPR) with united front-end and user-friendly tools for the BIDS based data curation of PET data.  </w:t>
-            </w:r>
-          </w:p>
-          <w:p>
-            <w:pPr>
-              <w:rPr>
-                <w:rFonts w:ascii="Arial" w:hAnsi="Arial" w:cs="Arial"/>
-              </w:rPr>
-            </w:pPr>
-          </w:p>
-          <w:p>
-            <w:pPr>
-              <w:rPr>
-                <w:rFonts w:ascii="Arial" w:hAnsi="Arial" w:cs="Arial"/>
-              </w:rPr>
-            </w:pPr>
-            <w:r>
-              <w:rPr>
-                <w:rFonts w:ascii="Arial" w:hAnsi="Arial" w:cs="Arial"/>
-              </w:rPr>
-              <w:t>To support this effort ONP has integrated PET into the BIDS standard</w:t>
-            </w:r>
-            <w:r>
-              <w:rPr>
-                <w:rFonts w:ascii="Arial" w:hAnsi="Arial" w:cs="Arial"/>
-              </w:rPr>
-              <w:t xml:space="preserve"> with </w:t>
-            </w:r>
-            <w:r>
-              <w:rPr>
-                <w:rFonts w:ascii="Arial" w:hAnsi="Arial" w:cs="Arial"/>
-              </w:rPr>
-              <w:t>BIDS Extension Proposal 009 (BEP009</w:t>
-            </w:r>
-            <w:r>
-              <w:rPr>
-                <w:rFonts w:ascii="Arial" w:hAnsi="Arial" w:cs="Arial"/>
-                <w:vertAlign w:val="superscript"/>
-              </w:rPr>
-              <w:t>7</w:t>
-            </w:r>
-            <w:r>
-              <w:rPr>
-                <w:rFonts w:ascii="Arial" w:hAnsi="Arial" w:cs="Arial"/>
-              </w:rPr>
-              <w:t xml:space="preserve">) </w:t>
-            </w:r>
-            <w:r>
-              <w:rPr>
-                <w:rFonts w:ascii="Arial" w:hAnsi="Arial" w:cs="Arial"/>
-              </w:rPr>
-              <w:t>and is conducting further work to introduce PET Pre-processing derivatives into the standard with BEP023</w:t>
-            </w:r>
-            <w:r>
-              <w:rPr>
-                <w:rFonts w:ascii="Arial" w:hAnsi="Arial" w:cs="Arial"/>
-                <w:vertAlign w:val="superscript"/>
-              </w:rPr>
-              <w:t>8</w:t>
-            </w:r>
-            <w:r>
-              <w:rPr>
-                <w:rFonts w:ascii="Arial" w:hAnsi="Arial" w:cs="Arial"/>
-              </w:rPr>
-              <w:t>. Additionally, ONP has contributed software to validate BIDS formatted PET data with the BIDS Validator</w:t>
-            </w:r>
-            <w:r>
-              <w:rPr>
-                <w:rFonts w:ascii="Arial" w:hAnsi="Arial" w:cs="Arial"/>
-                <w:vertAlign w:val="superscript"/>
-              </w:rPr>
-              <w:t>5</w:t>
-            </w:r>
-            <w:r>
-              <w:rPr>
-                <w:rFonts w:ascii="Arial" w:hAnsi="Arial" w:cs="Arial"/>
-              </w:rPr>
-              <w:t xml:space="preserve"> and has developed PET Neuroimaging and metadata conversion software</w:t>
-            </w:r>
-            <w:r>
-              <w:rPr>
-                <w:rFonts w:ascii="Arial" w:hAnsi="Arial" w:cs="Arial"/>
-                <w:vertAlign w:val="superscript"/>
-              </w:rPr>
-              <w:t>6</w:t>
-            </w:r>
-            <w:r>
-              <w:rPr>
-                <w:rFonts w:ascii="Arial" w:hAnsi="Arial" w:cs="Arial"/>
-              </w:rPr>
-              <w:t xml:space="preserve"> from image and tabular</w:t>
-            </w:r>
-            <w:r>
-              <w:rPr>
-                <w:rFonts w:ascii="Arial" w:hAnsi="Arial" w:cs="Arial"/>
-              </w:rPr>
-              <w:t xml:space="preserve"> </w:t>
-            </w:r>
-            <w:r>
-              <w:rPr>
-                <w:rFonts w:ascii="Arial" w:hAnsi="Arial" w:cs="Arial"/>
-              </w:rPr>
-              <w:t>formats such as DICOM, ECAT, csv, and xlsx into BIDS.</w:t>
-            </w:r>
-          </w:p>
-          <w:p>
-            <w:pPr>
-              <w:rPr>
-                <w:rFonts w:ascii="Arial" w:hAnsi="Arial" w:cs="Arial"/>
-              </w:rPr>
-            </w:pPr>
-          </w:p>
-          <w:p>
-            <w:pPr>
-              <w:rPr>
-                <w:rFonts w:ascii="Arial" w:hAnsi="Arial" w:cs="Arial"/>
-              </w:rPr>
-            </w:pPr>
-            <w:r>
-              <w:rPr>
-                <w:rFonts w:ascii="Arial" w:hAnsi="Arial" w:cs="Arial"/>
-              </w:rPr>
-              <w:t>ONP continues to work on updating OpenNeuro.org to better support PET and is working with popular Neuroimaging libraries such as Nibabel</w:t>
-            </w:r>
-            <w:r>
-              <w:rPr>
-                <w:rFonts w:ascii="Arial" w:hAnsi="Arial" w:cs="Arial"/>
-                <w:vertAlign w:val="superscript"/>
-              </w:rPr>
-              <w:t>3</w:t>
-            </w:r>
-            <w:r>
-              <w:rPr>
-                <w:rFonts w:ascii="Arial" w:hAnsi="Arial" w:cs="Arial"/>
-              </w:rPr>
-              <w:t xml:space="preserve"> and PetSurfer</w:t>
-            </w:r>
-            <w:r>
-              <w:rPr>
-                <w:rFonts w:ascii="Arial" w:hAnsi="Arial" w:cs="Arial"/>
-                <w:vertAlign w:val="superscript"/>
-              </w:rPr>
-              <w:t>4</w:t>
-            </w:r>
-            <w:r>
-              <w:rPr>
-                <w:rFonts w:ascii="Arial" w:hAnsi="Arial" w:cs="Arial"/>
-              </w:rPr>
-              <w:t xml:space="preserve"> to</w:t>
-            </w:r>
-            <w:r>
-              <w:rPr>
-                <w:rFonts w:ascii="Arial" w:hAnsi="Arial" w:cs="Arial"/>
-              </w:rPr>
-              <w:t xml:space="preserve"> b</w:t>
-            </w:r>
-            <w:r>
-              <w:rPr>
-                <w:rFonts w:ascii="Arial" w:hAnsi="Arial" w:cs="Arial"/>
-              </w:rPr>
-              <w:t>etter support PET both</w:t>
-            </w:r>
-            <w:r>
-              <w:rPr>
-                <w:rFonts w:ascii="Arial" w:hAnsi="Arial" w:cs="Arial"/>
-              </w:rPr>
-              <w:t xml:space="preserve"> </w:t>
-            </w:r>
-            <w:r>
-              <w:rPr>
-                <w:rFonts w:ascii="Arial" w:hAnsi="Arial" w:cs="Arial"/>
-              </w:rPr>
-              <w:t>within and outside of the PET BIDS standard.</w:t>
-            </w:r>
-          </w:p>
-          <w:p>
-            <w:pPr>
-              <w:rPr>
-                <w:rFonts w:ascii="Menlo" w:hAnsi="Menlo" w:cs="Menlo"/>
-                <w:color w:val="D4D4D4"/>
-                <w:sz w:val="18"/>
-                <w:szCs w:val="18"/>
-              </w:rPr>
-            </w:pPr>
-          </w:p>
-          <w:p>
-            <w:pPr>
-              <w:rPr>
-                <w:rFonts w:ascii="Arial" w:hAnsi="Arial" w:cs="Arial"/>
-              </w:rPr>
-            </w:pPr>
-            <w:r>
-              <w:rPr>
-                <w:rFonts w:ascii="Arial" w:hAnsi="Arial" w:cs="Arial"/>
-              </w:rPr>
-              <w:t>Sources</w:t>
-            </w:r>
-          </w:p>
-          <w:p>
-            <w:pPr>
-              <w:rPr>
-                <w:rFonts w:ascii="Arial" w:hAnsi="Arial" w:cs="Arial"/>
-              </w:rPr>
-            </w:pPr>
-          </w:p>
-          <w:p>
-            <w:pPr>
-              <w:rPr>
-                <w:rFonts w:ascii="Arial" w:hAnsi="Arial" w:cs="Arial"/>
-              </w:rPr>
-            </w:pPr>
-            <w:r>
-              <w:rPr>
-                <w:rFonts w:ascii="Arial" w:hAnsi="Arial" w:cs="Arial"/>
-              </w:rPr>
-              <w:t xml:space="preserve">1) </w:t>
-            </w:r>
-            <w:hyperlink r:id="rId7" w:history="1">
-              <w:r>
-                <w:rPr>
-                  <w:rStyle w:val="Hyperlink"/>
-                  <w:rFonts w:ascii="Arial" w:hAnsi="Arial" w:cs="Arial"/>
-                </w:rPr>
-                <w:t>OpenNeuro</w:t>
-              </w:r>
-            </w:hyperlink>
-          </w:p>
-          <w:p>
-            <w:pPr>
-              <w:rPr>
-                <w:rFonts w:ascii="Arial" w:hAnsi="Arial" w:cs="Arial"/>
-              </w:rPr>
-            </w:pPr>
-            <w:r>
-              <w:rPr>
-                <w:rFonts w:ascii="Arial" w:hAnsi="Arial" w:cs="Arial"/>
-              </w:rPr>
-              <w:t xml:space="preserve">2) </w:t>
-            </w:r>
-            <w:hyperlink r:id="rId8" w:history="1">
-              <w:r>
-                <w:rPr>
-                  <w:rStyle w:val="Hyperlink"/>
-                  <w:rFonts w:ascii="Arial" w:hAnsi="Arial" w:cs="Arial"/>
-                </w:rPr>
-                <w:t>BIDS</w:t>
-              </w:r>
-            </w:hyperlink>
-          </w:p>
-          <w:p>
-            <w:pPr>
-              <w:rPr>
-                <w:rFonts w:ascii="Arial" w:hAnsi="Arial" w:cs="Arial"/>
-              </w:rPr>
-            </w:pPr>
-            <w:r>
-              <w:rPr>
-                <w:rFonts w:ascii="Arial" w:hAnsi="Arial" w:cs="Arial"/>
-              </w:rPr>
-              <w:t xml:space="preserve">3) </w:t>
-            </w:r>
-            <w:hyperlink r:id="rId9" w:history="1">
-              <w:r>
-                <w:rPr>
-                  <w:rStyle w:val="Hyperlink"/>
-                  <w:rFonts w:ascii="Arial" w:hAnsi="Arial" w:cs="Arial"/>
-                </w:rPr>
-                <w:t>Nibabel</w:t>
-              </w:r>
-            </w:hyperlink>
-          </w:p>
-          <w:p>
-            <w:pPr>
-              <w:rPr>
-                <w:rFonts w:ascii="Arial" w:hAnsi="Arial" w:cs="Arial"/>
-              </w:rPr>
-            </w:pPr>
-            <w:r>
-              <w:rPr>
-                <w:rFonts w:ascii="Arial" w:hAnsi="Arial" w:cs="Arial"/>
-              </w:rPr>
-              <w:t xml:space="preserve">4) </w:t>
-            </w:r>
-            <w:hyperlink r:id="rId10" w:history="1">
-              <w:r>
-                <w:rPr>
-                  <w:rStyle w:val="Hyperlink"/>
-                  <w:rFonts w:ascii="Arial" w:hAnsi="Arial" w:cs="Arial"/>
-                </w:rPr>
-                <w:t>PetSurfer</w:t>
-              </w:r>
-            </w:hyperlink>
-            <w:r>
-              <w:rPr>
-                <w:rFonts w:ascii="Arial" w:hAnsi="Arial" w:cs="Arial"/>
-              </w:rPr>
-              <w:t xml:space="preserve"> </w:t>
-            </w:r>
-          </w:p>
-          <w:p>
-            <w:pPr>
-              <w:rPr>
-                <w:rFonts w:ascii="Arial" w:hAnsi="Arial" w:cs="Arial"/>
-              </w:rPr>
-            </w:pPr>
-            <w:r>
-              <w:rPr>
-                <w:rFonts w:ascii="Arial" w:hAnsi="Arial" w:cs="Arial"/>
-              </w:rPr>
-              <w:t xml:space="preserve">5) </w:t>
-            </w:r>
-            <w:hyperlink r:id="rId11" w:history="1">
-              <w:r>
-                <w:rPr>
-                  <w:rStyle w:val="Hyperlink"/>
-                  <w:rFonts w:ascii="Arial" w:hAnsi="Arial" w:cs="Arial"/>
-                </w:rPr>
-                <w:t>BIDS Validator</w:t>
-              </w:r>
-            </w:hyperlink>
-          </w:p>
-          <w:p>
-            <w:pPr>
-              <w:rPr>
-                <w:rFonts w:ascii="Arial" w:hAnsi="Arial" w:cs="Arial"/>
-              </w:rPr>
-            </w:pPr>
-            <w:r>
-              <w:rPr>
-                <w:rFonts w:ascii="Arial" w:hAnsi="Arial" w:cs="Arial"/>
-              </w:rPr>
-              <w:t xml:space="preserve">6) </w:t>
-            </w:r>
-            <w:hyperlink r:id="rId12" w:history="1">
-              <w:r>
-                <w:rPr>
-                  <w:rStyle w:val="Hyperlink"/>
-                  <w:rFonts w:ascii="Arial" w:hAnsi="Arial" w:cs="Arial"/>
-                </w:rPr>
-                <w:t>Converters</w:t>
-              </w:r>
-            </w:hyperlink>
-          </w:p>
-          <w:p>
-            <w:pPr>
-              <w:rPr>
-                <w:rFonts w:ascii="Arial" w:hAnsi="Arial" w:cs="Arial"/>
-              </w:rPr>
-            </w:pPr>
-            <w:r>
-              <w:rPr>
-                <w:rFonts w:ascii="Arial" w:hAnsi="Arial" w:cs="Arial"/>
-              </w:rPr>
-              <w:t xml:space="preserve">7) </w:t>
-            </w:r>
-            <w:hyperlink r:id="rId13" w:history="1">
-              <w:r>
-                <w:rPr>
-                  <w:rStyle w:val="Hyperlink"/>
-                  <w:rFonts w:ascii="Arial" w:hAnsi="Arial" w:cs="Arial"/>
-                </w:rPr>
-                <w:t>BEP</w:t>
-              </w:r>
-              <w:r>
-                <w:rPr>
-                  <w:rStyle w:val="Hyperlink"/>
-                  <w:rFonts w:ascii="Arial" w:hAnsi="Arial" w:cs="Arial"/>
-                </w:rPr>
-                <w:t xml:space="preserve"> </w:t>
-              </w:r>
-              <w:r>
-                <w:rPr>
-                  <w:rStyle w:val="Hyperlink"/>
-                  <w:rFonts w:ascii="Arial" w:hAnsi="Arial" w:cs="Arial"/>
-                </w:rPr>
-                <w:t>009</w:t>
-              </w:r>
-            </w:hyperlink>
-          </w:p>
-          <w:p>
-            <w:pPr>
-              <w:rPr>
-                <w:rFonts w:ascii="Arial" w:hAnsi="Arial" w:cs="Arial"/>
-              </w:rPr>
-            </w:pPr>
-            <w:r>
-              <w:rPr>
-                <w:rFonts w:ascii="Arial" w:hAnsi="Arial" w:cs="Arial"/>
-              </w:rPr>
-              <w:t xml:space="preserve">8) </w:t>
-            </w:r>
-            <w:hyperlink r:id="rId14" w:history="1">
-              <w:r>
-                <w:rPr>
-                  <w:rStyle w:val="Hyperlink"/>
-                  <w:rFonts w:ascii="Arial" w:hAnsi="Arial" w:cs="Arial"/>
-                </w:rPr>
-                <w:t>BEP</w:t>
-              </w:r>
-              <w:r>
-                <w:rPr>
-                  <w:rStyle w:val="Hyperlink"/>
-                  <w:rFonts w:ascii="Arial" w:hAnsi="Arial" w:cs="Arial"/>
-                </w:rPr>
-                <w:t xml:space="preserve"> </w:t>
-              </w:r>
-              <w:r>
-                <w:rPr>
-                  <w:rStyle w:val="Hyperlink"/>
-                  <w:rFonts w:ascii="Arial" w:hAnsi="Arial" w:cs="Arial"/>
-                </w:rPr>
-                <w:t>023</w:t>
-              </w:r>
-            </w:hyperlink>
+          </w:p>
+          <w:p>
+            <w:r>
+              <w:t xml:space="preserve"> [6] https://github.com/openneuropet/BIDS-converter </w:t>
+            </w:r>
           </w:p>
           <w:p>
             <w:pPr>
@@ -885,6 +648,7 @@
                 <w:rFonts w:ascii="Arial" w:hAnsi="Arial" w:cs="Arial"/>
                 <w:b/>
               </w:rPr>
+              <w:lastRenderedPageBreak/>
               <w:t xml:space="preserve">Figure </w:t>
             </w:r>
             <w:r>
@@ -1027,7 +791,7 @@
         </w:rPr>
         <w:t xml:space="preserve">to: </w:t>
       </w:r>
-      <w:hyperlink r:id="rId15" w:history="1">
+      <w:hyperlink r:id="rId7" w:history="1">
         <w:r>
           <w:rPr>
             <w:rStyle w:val="Hyperlink"/>
@@ -2574,6 +2338,7 @@
   <w:style w:type="character" w:default="1" w:styleId="DefaultParagraphFont">
     <w:name w:val="Default Paragraph Font"/>
     <w:uiPriority w:val="1"/>
+    <w:semiHidden/>
     <w:unhideWhenUsed/>
   </w:style>
   <w:style w:type="table" w:default="1" w:styleId="TableNormal">

</xml_diff>

<commit_message>
I lied, removed affiliations from docx to sync w/ markdown abstract.
</commit_message>
<xml_diff>
--- a/PETIsWonderful/2021/abstract_submission_form_piw_2021_v3.docx
+++ b/PETIsWonderful/2021/abstract_submission_form_piw_2021_v3.docx
@@ -184,19 +184,6 @@
           <w:tcPr>
             <w:tcW w:w="8476" w:type="dxa"/>
           </w:tcPr>
-          <w:p>
-            <w:pPr>
-              <w:rPr>
-                <w:rFonts w:ascii="Arial" w:hAnsi="Arial" w:cs="Arial"/>
-              </w:rPr>
-            </w:pPr>
-            <w:r>
-              <w:rPr>
-                <w:rFonts w:ascii="Arial" w:hAnsi="Arial" w:cs="Arial"/>
-              </w:rPr>
-              <w:t>OpenNeuro PET, Stanford University, National Institutes of Health, Massachusetts General Hospital, Neurobiology Research Unit at Copenhagen University</w:t>
-            </w:r>
-          </w:p>
           <w:p>
             <w:pPr>
               <w:rPr>

</xml_diff>